<commit_message>
changes from zoom meeting
</commit_message>
<xml_diff>
--- a/Übersicht.docx
+++ b/Übersicht.docx
@@ -886,12 +886,110 @@
       <w:pPr>
         <w:rPr>
           <w:rFonts w:cstheme="minorHAnsi"/>
-          <w:color w:val="222222"/>
-          <w:sz w:val="24"/>
-          <w:szCs w:val="24"/>
-          <w:shd w:val="clear" w:color="auto" w:fill="FFFFFF"/>
-        </w:rPr>
-      </w:pPr>
+          <w:sz w:val="24"/>
+          <w:szCs w:val="24"/>
+          <w:lang w:val="en-GB"/>
+        </w:rPr>
+      </w:pPr>
+      <w:r>
+        <w:rPr>
+          <w:rFonts w:cstheme="minorHAnsi"/>
+          <w:sz w:val="24"/>
+          <w:szCs w:val="24"/>
+          <w:lang w:val="en-GB"/>
+        </w:rPr>
+        <w:t>Unsupervised</w:t>
+      </w:r>
+      <w:r>
+        <w:rPr>
+          <w:rFonts w:cstheme="minorHAnsi"/>
+          <w:sz w:val="24"/>
+          <w:szCs w:val="24"/>
+          <w:lang w:val="en-GB"/>
+        </w:rPr>
+        <w:t xml:space="preserve"> (first Unsupervised)</w:t>
+      </w:r>
+    </w:p>
+    <w:p>
+      <w:pPr>
+        <w:pStyle w:val="Listenabsatz"/>
+        <w:numPr>
+          <w:ilvl w:val="0"/>
+          <w:numId w:val="4"/>
+        </w:numPr>
+        <w:rPr>
+          <w:rFonts w:cstheme="minorHAnsi"/>
+          <w:sz w:val="24"/>
+          <w:szCs w:val="24"/>
+          <w:lang w:val="en-GB"/>
+        </w:rPr>
+      </w:pPr>
+      <w:r>
+        <w:rPr>
+          <w:rFonts w:cstheme="minorHAnsi"/>
+          <w:sz w:val="24"/>
+          <w:szCs w:val="24"/>
+          <w:lang w:val="en-GB"/>
+        </w:rPr>
+        <w:t>PCA</w:t>
+      </w:r>
+    </w:p>
+    <w:p>
+      <w:pPr>
+        <w:pStyle w:val="Listenabsatz"/>
+        <w:numPr>
+          <w:ilvl w:val="0"/>
+          <w:numId w:val="4"/>
+        </w:numPr>
+        <w:rPr>
+          <w:rFonts w:cstheme="minorHAnsi"/>
+          <w:sz w:val="24"/>
+          <w:szCs w:val="24"/>
+          <w:lang w:val="en-GB"/>
+        </w:rPr>
+      </w:pPr>
+      <w:r>
+        <w:rPr>
+          <w:rFonts w:cstheme="minorHAnsi"/>
+          <w:sz w:val="24"/>
+          <w:szCs w:val="24"/>
+          <w:lang w:val="en-GB"/>
+        </w:rPr>
+        <w:t>K-means</w:t>
+      </w:r>
+    </w:p>
+    <w:p>
+      <w:pPr>
+        <w:pStyle w:val="Listenabsatz"/>
+        <w:numPr>
+          <w:ilvl w:val="0"/>
+          <w:numId w:val="4"/>
+        </w:numPr>
+        <w:rPr>
+          <w:rFonts w:cstheme="minorHAnsi"/>
+          <w:sz w:val="24"/>
+          <w:szCs w:val="24"/>
+          <w:lang w:val="en-GB"/>
+        </w:rPr>
+      </w:pPr>
+      <w:r>
+        <w:rPr>
+          <w:rFonts w:cstheme="minorHAnsi"/>
+          <w:sz w:val="24"/>
+          <w:szCs w:val="24"/>
+          <w:lang w:val="en-GB"/>
+        </w:rPr>
+        <w:t>Hierarchical Clusterin</w:t>
+      </w:r>
+      <w:r>
+        <w:rPr>
+          <w:rFonts w:cstheme="minorHAnsi"/>
+          <w:sz w:val="24"/>
+          <w:szCs w:val="24"/>
+          <w:lang w:val="en-GB"/>
+        </w:rPr>
+        <w:t>g</w:t>
+      </w:r>
     </w:p>
     <w:p>
       <w:pPr>
@@ -1107,15 +1205,16 @@
           <w:lang w:val="en-GB"/>
         </w:rPr>
       </w:pPr>
-      <w:r>
-        <w:rPr>
-          <w:rFonts w:cstheme="minorHAnsi"/>
-          <w:sz w:val="24"/>
-          <w:szCs w:val="24"/>
-          <w:lang w:val="en-GB"/>
-        </w:rPr>
-        <w:t>Unsupervised?</w:t>
-      </w:r>
+    </w:p>
+    <w:p>
+      <w:pPr>
+        <w:rPr>
+          <w:rFonts w:cstheme="minorHAnsi"/>
+          <w:sz w:val="24"/>
+          <w:szCs w:val="24"/>
+          <w:lang w:val="en-GB"/>
+        </w:rPr>
+      </w:pPr>
     </w:p>
     <w:sectPr>
       <w:pgSz w:w="11906" w:h="16838"/>
@@ -1243,6 +1342,119 @@
     </w:lvl>
   </w:abstractNum>
   <w:abstractNum w:abstractNumId="1" w15:restartNumberingAfterBreak="0">
+    <w:nsid w:val="236D56E7"/>
+    <w:multiLevelType w:val="hybridMultilevel"/>
+    <w:tmpl w:val="560C85EC"/>
+    <w:lvl w:ilvl="0" w:tplc="04070001">
+      <w:start w:val="1"/>
+      <w:numFmt w:val="bullet"/>
+      <w:lvlText w:val=""/>
+      <w:lvlJc w:val="left"/>
+      <w:pPr>
+        <w:ind w:left="720" w:hanging="360"/>
+      </w:pPr>
+      <w:rPr>
+        <w:rFonts w:ascii="Symbol" w:hAnsi="Symbol" w:hint="default"/>
+      </w:rPr>
+    </w:lvl>
+    <w:lvl w:ilvl="1" w:tplc="04070003" w:tentative="1">
+      <w:start w:val="1"/>
+      <w:numFmt w:val="bullet"/>
+      <w:lvlText w:val="o"/>
+      <w:lvlJc w:val="left"/>
+      <w:pPr>
+        <w:ind w:left="1440" w:hanging="360"/>
+      </w:pPr>
+      <w:rPr>
+        <w:rFonts w:ascii="Courier New" w:hAnsi="Courier New" w:cs="Courier New" w:hint="default"/>
+      </w:rPr>
+    </w:lvl>
+    <w:lvl w:ilvl="2" w:tplc="04070005" w:tentative="1">
+      <w:start w:val="1"/>
+      <w:numFmt w:val="bullet"/>
+      <w:lvlText w:val=""/>
+      <w:lvlJc w:val="left"/>
+      <w:pPr>
+        <w:ind w:left="2160" w:hanging="360"/>
+      </w:pPr>
+      <w:rPr>
+        <w:rFonts w:ascii="Wingdings" w:hAnsi="Wingdings" w:hint="default"/>
+      </w:rPr>
+    </w:lvl>
+    <w:lvl w:ilvl="3" w:tplc="04070001" w:tentative="1">
+      <w:start w:val="1"/>
+      <w:numFmt w:val="bullet"/>
+      <w:lvlText w:val=""/>
+      <w:lvlJc w:val="left"/>
+      <w:pPr>
+        <w:ind w:left="2880" w:hanging="360"/>
+      </w:pPr>
+      <w:rPr>
+        <w:rFonts w:ascii="Symbol" w:hAnsi="Symbol" w:hint="default"/>
+      </w:rPr>
+    </w:lvl>
+    <w:lvl w:ilvl="4" w:tplc="04070003" w:tentative="1">
+      <w:start w:val="1"/>
+      <w:numFmt w:val="bullet"/>
+      <w:lvlText w:val="o"/>
+      <w:lvlJc w:val="left"/>
+      <w:pPr>
+        <w:ind w:left="3600" w:hanging="360"/>
+      </w:pPr>
+      <w:rPr>
+        <w:rFonts w:ascii="Courier New" w:hAnsi="Courier New" w:cs="Courier New" w:hint="default"/>
+      </w:rPr>
+    </w:lvl>
+    <w:lvl w:ilvl="5" w:tplc="04070005" w:tentative="1">
+      <w:start w:val="1"/>
+      <w:numFmt w:val="bullet"/>
+      <w:lvlText w:val=""/>
+      <w:lvlJc w:val="left"/>
+      <w:pPr>
+        <w:ind w:left="4320" w:hanging="360"/>
+      </w:pPr>
+      <w:rPr>
+        <w:rFonts w:ascii="Wingdings" w:hAnsi="Wingdings" w:hint="default"/>
+      </w:rPr>
+    </w:lvl>
+    <w:lvl w:ilvl="6" w:tplc="04070001" w:tentative="1">
+      <w:start w:val="1"/>
+      <w:numFmt w:val="bullet"/>
+      <w:lvlText w:val=""/>
+      <w:lvlJc w:val="left"/>
+      <w:pPr>
+        <w:ind w:left="5040" w:hanging="360"/>
+      </w:pPr>
+      <w:rPr>
+        <w:rFonts w:ascii="Symbol" w:hAnsi="Symbol" w:hint="default"/>
+      </w:rPr>
+    </w:lvl>
+    <w:lvl w:ilvl="7" w:tplc="04070003" w:tentative="1">
+      <w:start w:val="1"/>
+      <w:numFmt w:val="bullet"/>
+      <w:lvlText w:val="o"/>
+      <w:lvlJc w:val="left"/>
+      <w:pPr>
+        <w:ind w:left="5760" w:hanging="360"/>
+      </w:pPr>
+      <w:rPr>
+        <w:rFonts w:ascii="Courier New" w:hAnsi="Courier New" w:cs="Courier New" w:hint="default"/>
+      </w:rPr>
+    </w:lvl>
+    <w:lvl w:ilvl="8" w:tplc="04070005" w:tentative="1">
+      <w:start w:val="1"/>
+      <w:numFmt w:val="bullet"/>
+      <w:lvlText w:val=""/>
+      <w:lvlJc w:val="left"/>
+      <w:pPr>
+        <w:ind w:left="6480" w:hanging="360"/>
+      </w:pPr>
+      <w:rPr>
+        <w:rFonts w:ascii="Wingdings" w:hAnsi="Wingdings" w:hint="default"/>
+      </w:rPr>
+    </w:lvl>
+  </w:abstractNum>
+  <w:abstractNum w:abstractNumId="2" w15:restartNumberingAfterBreak="0">
     <w:nsid w:val="328C5F37"/>
     <w:multiLevelType w:val="hybridMultilevel"/>
     <w:tmpl w:val="E258EF6A"/>
@@ -1355,7 +1567,7 @@
       </w:rPr>
     </w:lvl>
   </w:abstractNum>
-  <w:abstractNum w:abstractNumId="2" w15:restartNumberingAfterBreak="0">
+  <w:abstractNum w:abstractNumId="3" w15:restartNumberingAfterBreak="0">
     <w:nsid w:val="49FD31EB"/>
     <w:multiLevelType w:val="hybridMultilevel"/>
     <w:tmpl w:val="8392F9C0"/>
@@ -1472,9 +1684,12 @@
     <w:abstractNumId w:val="0"/>
   </w:num>
   <w:num w:numId="2">
+    <w:abstractNumId w:val="3"/>
+  </w:num>
+  <w:num w:numId="3">
     <w:abstractNumId w:val="2"/>
   </w:num>
-  <w:num w:numId="3">
+  <w:num w:numId="4">
     <w:abstractNumId w:val="1"/>
   </w:num>
 </w:numbering>

</xml_diff>